<commit_message>
Validación insert OP_TRAN y configuración de nombre de productos
</commit_message>
<xml_diff>
--- a/Documentos/Guía de instalación Interface Fusion.docx
+++ b/Documentos/Guía de instalación Interface Fusion.docx
@@ -289,10 +289,10 @@
           <w:noProof/>
         </w:rPr>
         <w:drawing>
-          <wp:inline distT="0" distB="0" distL="0" distR="0" wp14:anchorId="25FF47E2" wp14:editId="4D756EDC">
-            <wp:extent cx="5191125" cy="1885950"/>
-            <wp:effectExtent l="0" t="0" r="9525" b="0"/>
-            <wp:docPr id="3" name="Imagen 3" descr="Interfaz de usuario gráfica, Texto, Aplicación&#10;&#10;Descripción generada automáticamente"/>
+          <wp:inline distT="0" distB="0" distL="0" distR="0" wp14:anchorId="5CD61181" wp14:editId="0B7A2B70">
+            <wp:extent cx="5400040" cy="2562860"/>
+            <wp:effectExtent l="0" t="0" r="0" b="8890"/>
+            <wp:docPr id="2" name="Imagen 2"/>
             <wp:cNvGraphicFramePr>
               <a:graphicFrameLocks xmlns:a="http://schemas.openxmlformats.org/drawingml/2006/main" noChangeAspect="1"/>
             </wp:cNvGraphicFramePr>
@@ -300,7 +300,7 @@
               <a:graphicData uri="http://schemas.openxmlformats.org/drawingml/2006/picture">
                 <pic:pic xmlns:pic="http://schemas.openxmlformats.org/drawingml/2006/picture">
                   <pic:nvPicPr>
-                    <pic:cNvPr id="3" name="Imagen 3" descr="Interfaz de usuario gráfica, Texto, Aplicación&#10;&#10;Descripción generada automáticamente"/>
+                    <pic:cNvPr id="1" name=""/>
                     <pic:cNvPicPr/>
                   </pic:nvPicPr>
                   <pic:blipFill>
@@ -312,7 +312,7 @@
                   <pic:spPr>
                     <a:xfrm>
                       <a:off x="0" y="0"/>
-                      <a:ext cx="5191125" cy="1885950"/>
+                      <a:ext cx="5400040" cy="2562860"/>
                     </a:xfrm>
                     <a:prstGeom prst="rect">
                       <a:avLst/>
@@ -474,6 +474,26 @@
           <w:lang w:val="es-MX"/>
         </w:rPr>
       </w:pPr>
+    </w:p>
+    <w:p>
+      <w:pPr>
+        <w:pStyle w:val="Prrafodelista"/>
+        <w:rPr>
+          <w:b/>
+          <w:bCs/>
+          <w:lang w:val="es-MX"/>
+        </w:rPr>
+      </w:pPr>
+    </w:p>
+    <w:p>
+      <w:pPr>
+        <w:pStyle w:val="Prrafodelista"/>
+        <w:rPr>
+          <w:b/>
+          <w:bCs/>
+          <w:lang w:val="es-MX"/>
+        </w:rPr>
+      </w:pPr>
       <w:proofErr w:type="spellStart"/>
       <w:r>
         <w:rPr>
@@ -481,6 +501,7 @@
           <w:bCs/>
           <w:lang w:val="es-MX"/>
         </w:rPr>
+        <w:lastRenderedPageBreak/>
         <w:t>GetSaleInterval</w:t>
       </w:r>
       <w:proofErr w:type="spellEnd"/>
@@ -542,6 +563,284 @@
           <w:lang w:val="es-MX"/>
         </w:rPr>
       </w:pPr>
+    </w:p>
+    <w:p>
+      <w:pPr>
+        <w:pStyle w:val="Prrafodelista"/>
+        <w:rPr>
+          <w:b/>
+          <w:bCs/>
+          <w:lang w:val="es-MX"/>
+        </w:rPr>
+      </w:pPr>
+      <w:r>
+        <w:rPr>
+          <w:b/>
+          <w:bCs/>
+          <w:lang w:val="es-MX"/>
+        </w:rPr>
+        <w:t>Asignación de nombre de productos por código:</w:t>
+      </w:r>
+    </w:p>
+    <w:p>
+      <w:pPr>
+        <w:pStyle w:val="Prrafodelista"/>
+        <w:rPr>
+          <w:b/>
+          <w:bCs/>
+          <w:lang w:val="es-MX"/>
+        </w:rPr>
+      </w:pPr>
+    </w:p>
+    <w:p>
+      <w:pPr>
+        <w:pStyle w:val="Prrafodelista"/>
+        <w:rPr>
+          <w:lang w:val="es-MX"/>
+        </w:rPr>
+      </w:pPr>
+      <w:r>
+        <w:rPr>
+          <w:lang w:val="es-MX"/>
+        </w:rPr>
+        <w:t>En esta parte se debe poner el nombre del producto registrado en el controlador. Por ejemplo:</w:t>
+      </w:r>
+    </w:p>
+    <w:p>
+      <w:pPr>
+        <w:pStyle w:val="Prrafodelista"/>
+        <w:rPr>
+          <w:lang w:val="es-MX"/>
+        </w:rPr>
+      </w:pPr>
+    </w:p>
+    <w:p>
+      <w:pPr>
+        <w:pStyle w:val="Prrafodelista"/>
+        <w:rPr>
+          <w:lang w:val="es-MX"/>
+        </w:rPr>
+      </w:pPr>
+      <w:r>
+        <w:rPr>
+          <w:lang w:val="es-MX"/>
+        </w:rPr>
+        <w:t xml:space="preserve">Si el nombre para petróleo (05) está como </w:t>
+      </w:r>
+      <w:r>
+        <w:rPr>
+          <w:lang w:val="es-MX"/>
+        </w:rPr>
+        <w:t>DB5</w:t>
+      </w:r>
+      <w:r>
+        <w:rPr>
+          <w:lang w:val="es-MX"/>
+        </w:rPr>
+        <w:t xml:space="preserve"> en el controlador</w:t>
+      </w:r>
+      <w:r>
+        <w:rPr>
+          <w:lang w:val="es-MX"/>
+        </w:rPr>
+        <w:t>:</w:t>
+      </w:r>
+    </w:p>
+    <w:p>
+      <w:pPr>
+        <w:pStyle w:val="Prrafodelista"/>
+        <w:rPr>
+          <w:lang w:val="es-MX"/>
+        </w:rPr>
+      </w:pPr>
+    </w:p>
+    <w:p>
+      <w:pPr>
+        <w:pStyle w:val="Prrafodelista"/>
+        <w:rPr>
+          <w:lang w:val="es-MX"/>
+        </w:rPr>
+      </w:pPr>
+      <w:r>
+        <w:rPr>
+          <w:lang w:val="es-MX"/>
+        </w:rPr>
+        <w:t>&lt;</w:t>
+      </w:r>
+      <w:proofErr w:type="spellStart"/>
+      <w:r>
+        <w:rPr>
+          <w:lang w:val="es-MX"/>
+        </w:rPr>
+        <w:t>add</w:t>
+      </w:r>
+      <w:proofErr w:type="spellEnd"/>
+      <w:r>
+        <w:rPr>
+          <w:lang w:val="es-MX"/>
+        </w:rPr>
+        <w:t xml:space="preserve"> </w:t>
+      </w:r>
+      <w:proofErr w:type="spellStart"/>
+      <w:r>
+        <w:rPr>
+          <w:lang w:val="es-MX"/>
+        </w:rPr>
+        <w:t>key</w:t>
+      </w:r>
+      <w:proofErr w:type="spellEnd"/>
+      <w:r>
+        <w:rPr>
+          <w:lang w:val="es-MX"/>
+        </w:rPr>
+        <w:t xml:space="preserve">="05" </w:t>
+      </w:r>
+      <w:proofErr w:type="spellStart"/>
+      <w:r>
+        <w:rPr>
+          <w:lang w:val="es-MX"/>
+        </w:rPr>
+        <w:t>value</w:t>
+      </w:r>
+      <w:proofErr w:type="spellEnd"/>
+      <w:r>
+        <w:rPr>
+          <w:lang w:val="es-MX"/>
+        </w:rPr>
+        <w:t>="D</w:t>
+      </w:r>
+      <w:r>
+        <w:rPr>
+          <w:lang w:val="es-MX"/>
+        </w:rPr>
+        <w:t>B5</w:t>
+      </w:r>
+      <w:r>
+        <w:rPr>
+          <w:lang w:val="es-MX"/>
+        </w:rPr>
+        <w:t>" /&gt;</w:t>
+      </w:r>
+    </w:p>
+    <w:p>
+      <w:pPr>
+        <w:pStyle w:val="Prrafodelista"/>
+        <w:rPr>
+          <w:lang w:val="es-MX"/>
+        </w:rPr>
+      </w:pPr>
+    </w:p>
+    <w:p>
+      <w:pPr>
+        <w:pStyle w:val="Prrafodelista"/>
+        <w:rPr>
+          <w:lang w:val="es-MX"/>
+        </w:rPr>
+      </w:pPr>
+      <w:r>
+        <w:rPr>
+          <w:lang w:val="es-MX"/>
+        </w:rPr>
+        <w:t>Si el nombre para petróleo (05) está como DIESEL en el controlador</w:t>
+      </w:r>
+      <w:r>
+        <w:rPr>
+          <w:lang w:val="es-MX"/>
+        </w:rPr>
+        <w:t>:</w:t>
+      </w:r>
+    </w:p>
+    <w:p>
+      <w:pPr>
+        <w:pStyle w:val="Prrafodelista"/>
+        <w:rPr>
+          <w:lang w:val="es-MX"/>
+        </w:rPr>
+      </w:pPr>
+    </w:p>
+    <w:p>
+      <w:pPr>
+        <w:pStyle w:val="Prrafodelista"/>
+        <w:rPr>
+          <w:lang w:val="es-MX"/>
+        </w:rPr>
+      </w:pPr>
+      <w:r>
+        <w:rPr>
+          <w:lang w:val="es-MX"/>
+        </w:rPr>
+        <w:t>&lt;</w:t>
+      </w:r>
+      <w:proofErr w:type="spellStart"/>
+      <w:r>
+        <w:rPr>
+          <w:lang w:val="es-MX"/>
+        </w:rPr>
+        <w:t>add</w:t>
+      </w:r>
+      <w:proofErr w:type="spellEnd"/>
+      <w:r>
+        <w:rPr>
+          <w:lang w:val="es-MX"/>
+        </w:rPr>
+        <w:t xml:space="preserve"> </w:t>
+      </w:r>
+      <w:proofErr w:type="spellStart"/>
+      <w:r>
+        <w:rPr>
+          <w:lang w:val="es-MX"/>
+        </w:rPr>
+        <w:t>key</w:t>
+      </w:r>
+      <w:proofErr w:type="spellEnd"/>
+      <w:r>
+        <w:rPr>
+          <w:lang w:val="es-MX"/>
+        </w:rPr>
+        <w:t xml:space="preserve">="05" </w:t>
+      </w:r>
+      <w:proofErr w:type="spellStart"/>
+      <w:r>
+        <w:rPr>
+          <w:lang w:val="es-MX"/>
+        </w:rPr>
+        <w:t>value</w:t>
+      </w:r>
+      <w:proofErr w:type="spellEnd"/>
+      <w:r>
+        <w:rPr>
+          <w:lang w:val="es-MX"/>
+        </w:rPr>
+        <w:t>="DIESEL" /&gt;</w:t>
+      </w:r>
+    </w:p>
+    <w:p>
+      <w:pPr>
+        <w:pStyle w:val="Prrafodelista"/>
+        <w:rPr>
+          <w:lang w:val="es-MX"/>
+        </w:rPr>
+      </w:pPr>
+    </w:p>
+    <w:p>
+      <w:pPr>
+        <w:pStyle w:val="Prrafodelista"/>
+        <w:rPr>
+          <w:lang w:val="es-MX"/>
+        </w:rPr>
+      </w:pPr>
+      <w:r>
+        <w:rPr>
+          <w:lang w:val="es-MX"/>
+        </w:rPr>
+        <w:t>El nombre puede variar dependiendo de la configuración del controlador</w:t>
+      </w:r>
+      <w:r>
+        <w:rPr>
+          <w:lang w:val="es-MX"/>
+        </w:rPr>
+        <w:t>. Antes de realizar las pruebas verificar esta configuración.</w:t>
+      </w:r>
     </w:p>
     <w:p>
       <w:pPr>
@@ -566,7 +865,6 @@
         <w:rPr>
           <w:lang w:val="es-MX"/>
         </w:rPr>
-        <w:lastRenderedPageBreak/>
         <w:t>Ingresar y probar aplicativo:</w:t>
       </w:r>
     </w:p>
@@ -597,15 +895,7 @@
           <w:bCs/>
           <w:lang w:val="es-MX"/>
         </w:rPr>
-        <w:t>InterfaceFusion</w:t>
-      </w:r>
-      <w:r>
-        <w:rPr>
-          <w:b/>
-          <w:bCs/>
-          <w:lang w:val="es-MX"/>
-        </w:rPr>
-        <w:t>.exe</w:t>
+        <w:t>InterfaceFusion.exe</w:t>
       </w:r>
       <w:r>
         <w:rPr>
@@ -697,21 +987,19 @@
         <w:rPr>
           <w:lang w:val="es-MX"/>
         </w:rPr>
-        <w:t xml:space="preserve">También se </w:t>
-      </w:r>
-      <w:proofErr w:type="spellStart"/>
-      <w:r>
-        <w:rPr>
-          <w:lang w:val="es-MX"/>
-        </w:rPr>
-        <w:t>piede</w:t>
-      </w:r>
-      <w:proofErr w:type="spellEnd"/>
-      <w:r>
-        <w:rPr>
-          <w:lang w:val="es-MX"/>
-        </w:rPr>
-        <w:t xml:space="preserve"> hacer clic en el botón </w:t>
+        <w:t>También se p</w:t>
+      </w:r>
+      <w:r>
+        <w:rPr>
+          <w:lang w:val="es-MX"/>
+        </w:rPr>
+        <w:t>u</w:t>
+      </w:r>
+      <w:r>
+        <w:rPr>
+          <w:lang w:val="es-MX"/>
+        </w:rPr>
+        <w:t xml:space="preserve">ede hacer clic en el botón </w:t>
       </w:r>
       <w:r>
         <w:rPr>
@@ -738,7 +1026,6 @@
     </w:p>
     <w:p>
       <w:pPr>
-        <w:pStyle w:val="Prrafodelista"/>
         <w:rPr>
           <w:lang w:val="es-MX"/>
         </w:rPr>
@@ -759,6 +1046,7 @@
         <w:rPr>
           <w:lang w:val="es-MX"/>
         </w:rPr>
+        <w:lastRenderedPageBreak/>
         <w:t>Configuración BACKOFFICE:</w:t>
       </w:r>
     </w:p>

</xml_diff>